<commit_message>
explain spatial frequency interactivly
</commit_message>
<xml_diff>
--- a/Dissertation/Reflective-Report.docx
+++ b/Dissertation/Reflective-Report.docx
@@ -71,30 +71,39 @@
         <w:t xml:space="preserve"> dynamic typed language meaning types are not </w:t>
       </w:r>
       <w:r>
-        <w:t>checked unti</w:t>
+        <w:t xml:space="preserve">checked until runtime as opposed to compile time. </w:t>
+      </w:r>
+      <w:r>
+        <w:t xml:space="preserve">Ruby is </w:t>
+      </w:r>
+      <w:r>
+        <w:t>strongly</w:t>
+      </w:r>
+      <w:r>
+        <w:t xml:space="preserve"> </w:t>
+      </w:r>
+      <w:r>
+        <w:t>typed</w:t>
+      </w:r>
+      <w:r>
+        <w:t xml:space="preserve"> </w:t>
+      </w:r>
+      <w:r>
+        <w:t>meaning the compiler is strict about how types are interchanged it differs from JavaScript one of the example of weak typing is string concatenation in JavaScript, you can concatenate</w:t>
+      </w:r>
+      <w:r>
+        <w:t xml:space="preserve"> string and </w:t>
+      </w:r>
+      <w:r>
+        <w:t xml:space="preserve">an integer “wat!” </w:t>
+      </w:r>
+      <w:r>
+        <w:t>w</w:t>
       </w:r>
       <w:bookmarkStart w:id="0" w:name="_GoBack"/>
       <w:bookmarkEnd w:id="0"/>
       <w:r>
-        <w:t xml:space="preserve">l runtime as opposed to compile time. </w:t>
-      </w:r>
-      <w:r>
-        <w:t xml:space="preserve">Ruby is dynamic </w:t>
-      </w:r>
-      <w:r>
-        <w:t>typed</w:t>
-      </w:r>
-      <w:r>
-        <w:t xml:space="preserve"> </w:t>
-      </w:r>
-      <w:r>
-        <w:t>meaning the compiler is strict about how types are interchanged it differs from JavaScript one of the example of weak typing is string concatenation in JavaScript, you can concatenate</w:t>
-      </w:r>
-      <w:r>
-        <w:t xml:space="preserve"> string and character</w:t>
-      </w:r>
-      <w:r>
-        <w:t xml:space="preserve"> we can never do that in ruby</w:t>
+        <w:t>e can never do that in ruby</w:t>
       </w:r>
       <w:r>
         <w:t>. Ruby also uses a unique system called duck typing which allows us to pass object</w:t>
@@ -1290,7 +1299,7 @@
 </file>
 
 <file path=customXml/itemProps1.xml><?xml version="1.0" encoding="utf-8"?>
-<ds:datastoreItem xmlns:ds="http://schemas.openxmlformats.org/officeDocument/2006/customXml" ds:itemID="{F95815F6-5946-E049-A366-5C2956D67352}">
+<ds:datastoreItem xmlns:ds="http://schemas.openxmlformats.org/officeDocument/2006/customXml" ds:itemID="{E73CE175-237D-7447-99DC-F51EF67C6F38}">
   <ds:schemaRefs>
     <ds:schemaRef ds:uri="http://schemas.openxmlformats.org/officeDocument/2006/bibliography"/>
   </ds:schemaRefs>

</xml_diff>